<commit_message>
add machine arch diagram
</commit_message>
<xml_diff>
--- a/Cheatsheet for MITx.docx
+++ b/Cheatsheet for MITx.docx
@@ -503,34 +503,743 @@
                 <w:lang w:val="en-CA"/>
               </w:rPr>
             </w:pPr>
+          </w:p>
+        </w:tc>
+        <w:tc>
+          <w:tcPr>
+            <w:tcW w:w="3117" w:type="dxa"/>
+          </w:tcPr>
+          <w:p>
+            <w:pPr>
+              <w:rPr>
+                <w:rFonts w:ascii="Times New Roman" w:eastAsia="Times New Roman" w:hAnsi="Times New Roman" w:cs="Times New Roman"/>
+                <w:lang w:val="en-CA"/>
+              </w:rPr>
+            </w:pPr>
+          </w:p>
+        </w:tc>
+        <w:tc>
+          <w:tcPr>
+            <w:tcW w:w="3117" w:type="dxa"/>
+          </w:tcPr>
+          <w:p>
+            <w:pPr>
+              <w:rPr>
+                <w:rFonts w:ascii="Times New Roman" w:eastAsia="Times New Roman" w:hAnsi="Times New Roman" w:cs="Times New Roman"/>
+                <w:lang w:val="en-CA"/>
+              </w:rPr>
+            </w:pPr>
+          </w:p>
+        </w:tc>
+      </w:tr>
+      <w:tr>
+        <w:tc>
+          <w:tcPr>
+            <w:tcW w:w="9350" w:type="dxa"/>
+            <w:gridSpan w:val="3"/>
+          </w:tcPr>
+          <w:p>
+            <w:pPr>
+              <w:rPr>
+                <w:rFonts w:ascii="Times New Roman" w:eastAsia="Times New Roman" w:hAnsi="Times New Roman" w:cs="Times New Roman"/>
+                <w:lang w:val="en-CA"/>
+              </w:rPr>
+            </w:pPr>
+            <w:r>
+              <w:rPr>
+                <w:rFonts w:ascii="Times New Roman" w:eastAsia="Times New Roman" w:hAnsi="Times New Roman" w:cs="Times New Roman"/>
+                <w:lang w:val="en-CA"/>
+              </w:rPr>
+              <w:t>Testing and Debugging</w:t>
+            </w:r>
+          </w:p>
+        </w:tc>
+      </w:tr>
+      <w:tr>
+        <w:tc>
+          <w:tcPr>
+            <w:tcW w:w="3116" w:type="dxa"/>
+          </w:tcPr>
+          <w:p>
+            <w:pPr>
+              <w:rPr>
+                <w:rFonts w:ascii="Times New Roman" w:eastAsia="Times New Roman" w:hAnsi="Times New Roman" w:cs="Times New Roman"/>
+                <w:lang w:val="en-CA"/>
+              </w:rPr>
+            </w:pPr>
+            <w:r>
+              <w:rPr>
+                <w:rFonts w:ascii="Times New Roman" w:eastAsia="Times New Roman" w:hAnsi="Times New Roman" w:cs="Times New Roman"/>
+                <w:lang w:val="en-CA"/>
+              </w:rPr>
+              <w:t>JavaScript</w:t>
+            </w:r>
+          </w:p>
+        </w:tc>
+        <w:tc>
+          <w:tcPr>
+            <w:tcW w:w="3117" w:type="dxa"/>
+          </w:tcPr>
+          <w:p>
+            <w:pPr>
+              <w:rPr>
+                <w:rFonts w:ascii="Times New Roman" w:eastAsia="Times New Roman" w:hAnsi="Times New Roman" w:cs="Times New Roman"/>
+                <w:lang w:val="en-CA"/>
+              </w:rPr>
+            </w:pPr>
+            <w:r>
+              <w:rPr>
+                <w:rFonts w:ascii="Times New Roman" w:eastAsia="Times New Roman" w:hAnsi="Times New Roman" w:cs="Times New Roman"/>
+                <w:lang w:val="en-CA"/>
+              </w:rPr>
+              <w:t>Python</w:t>
+            </w:r>
+          </w:p>
+        </w:tc>
+        <w:tc>
+          <w:tcPr>
+            <w:tcW w:w="3117" w:type="dxa"/>
+          </w:tcPr>
+          <w:p>
+            <w:pPr>
+              <w:rPr>
+                <w:rFonts w:ascii="Times New Roman" w:eastAsia="Times New Roman" w:hAnsi="Times New Roman" w:cs="Times New Roman"/>
+                <w:lang w:val="en-CA"/>
+              </w:rPr>
+            </w:pPr>
+            <w:r>
+              <w:rPr>
+                <w:rFonts w:ascii="Times New Roman" w:eastAsia="Times New Roman" w:hAnsi="Times New Roman" w:cs="Times New Roman"/>
+                <w:lang w:val="en-CA"/>
+              </w:rPr>
+              <w:t>R</w:t>
+            </w:r>
+          </w:p>
+        </w:tc>
+      </w:tr>
+      <w:tr>
+        <w:tc>
+          <w:tcPr>
+            <w:tcW w:w="3116" w:type="dxa"/>
+          </w:tcPr>
+          <w:p>
+            <w:pPr>
+              <w:rPr>
+                <w:rFonts w:ascii="Times New Roman" w:eastAsia="Times New Roman" w:hAnsi="Times New Roman" w:cs="Times New Roman"/>
+                <w:lang w:val="en-CA"/>
+              </w:rPr>
+            </w:pPr>
+          </w:p>
+        </w:tc>
+        <w:tc>
+          <w:tcPr>
+            <w:tcW w:w="3117" w:type="dxa"/>
+          </w:tcPr>
+          <w:p>
+            <w:pPr>
+              <w:rPr>
+                <w:rFonts w:ascii="Times New Roman" w:eastAsia="Times New Roman" w:hAnsi="Times New Roman" w:cs="Times New Roman"/>
+                <w:lang w:val="en-CA"/>
+              </w:rPr>
+            </w:pPr>
+          </w:p>
+        </w:tc>
+        <w:tc>
+          <w:tcPr>
+            <w:tcW w:w="3117" w:type="dxa"/>
+          </w:tcPr>
+          <w:p>
+            <w:pPr>
+              <w:rPr>
+                <w:rFonts w:ascii="Times New Roman" w:eastAsia="Times New Roman" w:hAnsi="Times New Roman" w:cs="Times New Roman"/>
+                <w:lang w:val="en-CA"/>
+              </w:rPr>
+            </w:pPr>
+          </w:p>
+        </w:tc>
+      </w:tr>
+      <w:tr>
+        <w:tc>
+          <w:tcPr>
+            <w:tcW w:w="3116" w:type="dxa"/>
+          </w:tcPr>
+          <w:p>
+            <w:pPr>
+              <w:rPr>
+                <w:rFonts w:ascii="Times New Roman" w:eastAsia="Times New Roman" w:hAnsi="Times New Roman" w:cs="Times New Roman"/>
+                <w:lang w:val="en-CA"/>
+              </w:rPr>
+            </w:pPr>
+            <w:r>
+              <w:rPr>
+                <w:rFonts w:ascii="Times New Roman" w:eastAsia="Times New Roman" w:hAnsi="Times New Roman" w:cs="Times New Roman"/>
+                <w:lang w:val="en-CA"/>
+              </w:rPr>
+              <w:t>Exceptions and Assertions</w:t>
+            </w:r>
+          </w:p>
+        </w:tc>
+        <w:tc>
+          <w:tcPr>
+            <w:tcW w:w="3117" w:type="dxa"/>
+          </w:tcPr>
+          <w:p>
+            <w:pPr>
+              <w:rPr>
+                <w:rFonts w:ascii="Times New Roman" w:eastAsia="Times New Roman" w:hAnsi="Times New Roman" w:cs="Times New Roman"/>
+                <w:lang w:val="en-CA"/>
+              </w:rPr>
+            </w:pPr>
+          </w:p>
+        </w:tc>
+        <w:tc>
+          <w:tcPr>
+            <w:tcW w:w="3117" w:type="dxa"/>
+          </w:tcPr>
+          <w:p>
+            <w:pPr>
+              <w:rPr>
+                <w:rFonts w:ascii="Times New Roman" w:eastAsia="Times New Roman" w:hAnsi="Times New Roman" w:cs="Times New Roman"/>
+                <w:lang w:val="en-CA"/>
+              </w:rPr>
+            </w:pPr>
+          </w:p>
+        </w:tc>
+      </w:tr>
+      <w:tr>
+        <w:tc>
+          <w:tcPr>
+            <w:tcW w:w="3116" w:type="dxa"/>
+          </w:tcPr>
+          <w:p>
+            <w:pPr>
+              <w:rPr>
+                <w:rFonts w:ascii="Times New Roman" w:eastAsia="Times New Roman" w:hAnsi="Times New Roman" w:cs="Times New Roman"/>
+                <w:lang w:val="en-CA"/>
+              </w:rPr>
+            </w:pPr>
+            <w:r>
+              <w:rPr>
+                <w:rFonts w:ascii="Times New Roman" w:eastAsia="Times New Roman" w:hAnsi="Times New Roman" w:cs="Times New Roman"/>
+                <w:lang w:val="en-CA"/>
+              </w:rPr>
+              <w:t>JavaScript</w:t>
+            </w:r>
+          </w:p>
+        </w:tc>
+        <w:tc>
+          <w:tcPr>
+            <w:tcW w:w="3117" w:type="dxa"/>
+          </w:tcPr>
+          <w:p>
+            <w:pPr>
+              <w:rPr>
+                <w:rFonts w:ascii="Times New Roman" w:eastAsia="Times New Roman" w:hAnsi="Times New Roman" w:cs="Times New Roman"/>
+                <w:lang w:val="en-CA"/>
+              </w:rPr>
+            </w:pPr>
+            <w:r>
+              <w:rPr>
+                <w:rFonts w:ascii="Times New Roman" w:eastAsia="Times New Roman" w:hAnsi="Times New Roman" w:cs="Times New Roman"/>
+                <w:lang w:val="en-CA"/>
+              </w:rPr>
+              <w:t>Python</w:t>
+            </w:r>
+          </w:p>
+        </w:tc>
+        <w:tc>
+          <w:tcPr>
+            <w:tcW w:w="3117" w:type="dxa"/>
+          </w:tcPr>
+          <w:p>
+            <w:pPr>
+              <w:rPr>
+                <w:rFonts w:ascii="Times New Roman" w:eastAsia="Times New Roman" w:hAnsi="Times New Roman" w:cs="Times New Roman"/>
+                <w:lang w:val="en-CA"/>
+              </w:rPr>
+            </w:pPr>
+            <w:r>
+              <w:rPr>
+                <w:rFonts w:ascii="Times New Roman" w:eastAsia="Times New Roman" w:hAnsi="Times New Roman" w:cs="Times New Roman"/>
+                <w:lang w:val="en-CA"/>
+              </w:rPr>
+              <w:t>R</w:t>
+            </w:r>
+          </w:p>
+        </w:tc>
+      </w:tr>
+      <w:tr>
+        <w:tc>
+          <w:tcPr>
+            <w:tcW w:w="3116" w:type="dxa"/>
+          </w:tcPr>
+          <w:p>
+            <w:pPr>
+              <w:rPr>
+                <w:rFonts w:ascii="Times New Roman" w:eastAsia="Times New Roman" w:hAnsi="Times New Roman" w:cs="Times New Roman"/>
+                <w:lang w:val="en-CA"/>
+              </w:rPr>
+            </w:pPr>
+          </w:p>
+        </w:tc>
+        <w:tc>
+          <w:tcPr>
+            <w:tcW w:w="3117" w:type="dxa"/>
+          </w:tcPr>
+          <w:p>
+            <w:pPr>
+              <w:rPr>
+                <w:rFonts w:ascii="Times New Roman" w:eastAsia="Times New Roman" w:hAnsi="Times New Roman" w:cs="Times New Roman"/>
+                <w:lang w:val="en-CA"/>
+              </w:rPr>
+            </w:pPr>
+          </w:p>
+        </w:tc>
+        <w:tc>
+          <w:tcPr>
+            <w:tcW w:w="3117" w:type="dxa"/>
+          </w:tcPr>
+          <w:p>
+            <w:pPr>
+              <w:rPr>
+                <w:rFonts w:ascii="Times New Roman" w:eastAsia="Times New Roman" w:hAnsi="Times New Roman" w:cs="Times New Roman"/>
+                <w:lang w:val="en-CA"/>
+              </w:rPr>
+            </w:pPr>
+          </w:p>
+        </w:tc>
+      </w:tr>
+      <w:tr>
+        <w:tc>
+          <w:tcPr>
+            <w:tcW w:w="3116" w:type="dxa"/>
+          </w:tcPr>
+          <w:p>
+            <w:pPr>
+              <w:rPr>
+                <w:rFonts w:ascii="Times New Roman" w:eastAsia="Times New Roman" w:hAnsi="Times New Roman" w:cs="Times New Roman"/>
+                <w:lang w:val="en-CA"/>
+              </w:rPr>
+            </w:pPr>
+            <w:r>
+              <w:rPr>
+                <w:rFonts w:ascii="Times New Roman" w:eastAsia="Times New Roman" w:hAnsi="Times New Roman" w:cs="Times New Roman"/>
+                <w:lang w:val="en-CA"/>
+              </w:rPr>
+              <w:t>Classes and Inheritance</w:t>
+            </w:r>
+          </w:p>
+        </w:tc>
+        <w:tc>
+          <w:tcPr>
+            <w:tcW w:w="3117" w:type="dxa"/>
+          </w:tcPr>
+          <w:p>
+            <w:pPr>
+              <w:rPr>
+                <w:rFonts w:ascii="Times New Roman" w:eastAsia="Times New Roman" w:hAnsi="Times New Roman" w:cs="Times New Roman"/>
+                <w:lang w:val="en-CA"/>
+              </w:rPr>
+            </w:pPr>
+          </w:p>
+        </w:tc>
+        <w:tc>
+          <w:tcPr>
+            <w:tcW w:w="3117" w:type="dxa"/>
+          </w:tcPr>
+          <w:p>
+            <w:pPr>
+              <w:rPr>
+                <w:rFonts w:ascii="Times New Roman" w:eastAsia="Times New Roman" w:hAnsi="Times New Roman" w:cs="Times New Roman"/>
+                <w:lang w:val="en-CA"/>
+              </w:rPr>
+            </w:pPr>
+          </w:p>
+        </w:tc>
+      </w:tr>
+      <w:tr>
+        <w:tc>
+          <w:tcPr>
+            <w:tcW w:w="3116" w:type="dxa"/>
+          </w:tcPr>
+          <w:p>
+            <w:pPr>
+              <w:rPr>
+                <w:rFonts w:ascii="Times New Roman" w:eastAsia="Times New Roman" w:hAnsi="Times New Roman" w:cs="Times New Roman"/>
+                <w:lang w:val="en-CA"/>
+              </w:rPr>
+            </w:pPr>
+            <w:r>
+              <w:rPr>
+                <w:rFonts w:ascii="Times New Roman" w:eastAsia="Times New Roman" w:hAnsi="Times New Roman" w:cs="Times New Roman"/>
+                <w:lang w:val="en-CA"/>
+              </w:rPr>
+              <w:t>JavaScript</w:t>
+            </w:r>
+          </w:p>
+        </w:tc>
+        <w:tc>
+          <w:tcPr>
+            <w:tcW w:w="3117" w:type="dxa"/>
+          </w:tcPr>
+          <w:p>
+            <w:pPr>
+              <w:rPr>
+                <w:rFonts w:ascii="Times New Roman" w:eastAsia="Times New Roman" w:hAnsi="Times New Roman" w:cs="Times New Roman"/>
+                <w:lang w:val="en-CA"/>
+              </w:rPr>
+            </w:pPr>
+            <w:r>
+              <w:rPr>
+                <w:rFonts w:ascii="Times New Roman" w:eastAsia="Times New Roman" w:hAnsi="Times New Roman" w:cs="Times New Roman"/>
+                <w:lang w:val="en-CA"/>
+              </w:rPr>
+              <w:t>Python</w:t>
+            </w:r>
+          </w:p>
+        </w:tc>
+        <w:tc>
+          <w:tcPr>
+            <w:tcW w:w="3117" w:type="dxa"/>
+          </w:tcPr>
+          <w:p>
+            <w:pPr>
+              <w:rPr>
+                <w:rFonts w:ascii="Times New Roman" w:eastAsia="Times New Roman" w:hAnsi="Times New Roman" w:cs="Times New Roman"/>
+                <w:lang w:val="en-CA"/>
+              </w:rPr>
+            </w:pPr>
+            <w:r>
+              <w:rPr>
+                <w:rFonts w:ascii="Times New Roman" w:eastAsia="Times New Roman" w:hAnsi="Times New Roman" w:cs="Times New Roman"/>
+                <w:lang w:val="en-CA"/>
+              </w:rPr>
+              <w:t>R</w:t>
+            </w:r>
+          </w:p>
+        </w:tc>
+      </w:tr>
+      <w:tr>
+        <w:tc>
+          <w:tcPr>
+            <w:tcW w:w="3116" w:type="dxa"/>
+          </w:tcPr>
+          <w:p>
+            <w:pPr>
+              <w:rPr>
+                <w:rFonts w:ascii="Times New Roman" w:eastAsia="Times New Roman" w:hAnsi="Times New Roman" w:cs="Times New Roman"/>
+                <w:lang w:val="en-CA"/>
+              </w:rPr>
+            </w:pPr>
+          </w:p>
+        </w:tc>
+        <w:tc>
+          <w:tcPr>
+            <w:tcW w:w="3117" w:type="dxa"/>
+          </w:tcPr>
+          <w:p>
+            <w:pPr>
+              <w:rPr>
+                <w:rFonts w:ascii="Times New Roman" w:eastAsia="Times New Roman" w:hAnsi="Times New Roman" w:cs="Times New Roman"/>
+                <w:lang w:val="en-CA"/>
+              </w:rPr>
+            </w:pPr>
+          </w:p>
+        </w:tc>
+        <w:tc>
+          <w:tcPr>
+            <w:tcW w:w="3117" w:type="dxa"/>
+          </w:tcPr>
+          <w:p>
+            <w:pPr>
+              <w:pStyle w:val="ListParagraph"/>
+              <w:numPr>
+                <w:ilvl w:val="0"/>
+                <w:numId w:val="1"/>
+              </w:numPr>
+              <w:rPr>
+                <w:rFonts w:ascii="Times New Roman" w:eastAsia="Times New Roman" w:hAnsi="Times New Roman" w:cs="Times New Roman"/>
+                <w:lang w:val="en-CA"/>
+              </w:rPr>
+            </w:pPr>
+            <w:r>
+              <w:rPr>
+                <w:rFonts w:ascii="Times New Roman" w:eastAsia="Times New Roman" w:hAnsi="Times New Roman" w:cs="Times New Roman"/>
+                <w:lang w:val="en-CA"/>
+              </w:rPr>
+              <w:t xml:space="preserve">S3, S4 and </w:t>
+            </w:r>
+            <w:proofErr w:type="spellStart"/>
+            <w:r>
+              <w:rPr>
+                <w:rFonts w:ascii="Times New Roman" w:eastAsia="Times New Roman" w:hAnsi="Times New Roman" w:cs="Times New Roman"/>
+                <w:lang w:val="en-CA"/>
+              </w:rPr>
+              <w:t>ReferenceClasses</w:t>
+            </w:r>
+            <w:proofErr w:type="spellEnd"/>
+          </w:p>
+          <w:p>
+            <w:pPr>
+              <w:rPr>
+                <w:rFonts w:ascii="Times New Roman" w:eastAsia="Times New Roman" w:hAnsi="Times New Roman" w:cs="Times New Roman"/>
+                <w:lang w:val="en-CA"/>
+              </w:rPr>
+            </w:pPr>
+            <w:r>
+              <w:rPr>
+                <w:rFonts w:ascii="Times New Roman" w:eastAsia="Times New Roman" w:hAnsi="Times New Roman" w:cs="Times New Roman"/>
+                <w:lang w:val="en-CA"/>
+              </w:rPr>
+              <w:t xml:space="preserve">Class: type of object, properties it </w:t>
+            </w:r>
+            <w:proofErr w:type="gramStart"/>
+            <w:r>
+              <w:rPr>
+                <w:rFonts w:ascii="Times New Roman" w:eastAsia="Times New Roman" w:hAnsi="Times New Roman" w:cs="Times New Roman"/>
+                <w:lang w:val="en-CA"/>
+              </w:rPr>
+              <w:t>possess</w:t>
+            </w:r>
+            <w:proofErr w:type="gramEnd"/>
+            <w:r>
+              <w:rPr>
+                <w:rFonts w:ascii="Times New Roman" w:eastAsia="Times New Roman" w:hAnsi="Times New Roman" w:cs="Times New Roman"/>
+                <w:lang w:val="en-CA"/>
+              </w:rPr>
+              <w:t>, how it behaves and how it interacts with other objects</w:t>
+            </w:r>
+          </w:p>
+          <w:p>
+            <w:pPr>
+              <w:pStyle w:val="ListParagraph"/>
+              <w:numPr>
+                <w:ilvl w:val="0"/>
+                <w:numId w:val="1"/>
+              </w:numPr>
+              <w:rPr>
+                <w:rFonts w:ascii="Times New Roman" w:eastAsia="Times New Roman" w:hAnsi="Times New Roman" w:cs="Times New Roman"/>
+                <w:lang w:val="en-CA"/>
+              </w:rPr>
+            </w:pPr>
+            <w:r>
+              <w:rPr>
+                <w:rFonts w:ascii="Times New Roman" w:eastAsia="Times New Roman" w:hAnsi="Times New Roman" w:cs="Times New Roman"/>
+                <w:lang w:val="en-CA"/>
+              </w:rPr>
+              <w:t>Every object is an instance of a class</w:t>
+            </w:r>
+          </w:p>
+          <w:p>
+            <w:pPr>
+              <w:rPr>
+                <w:rFonts w:ascii="Times New Roman" w:eastAsia="Times New Roman" w:hAnsi="Times New Roman" w:cs="Times New Roman"/>
+                <w:lang w:val="en-CA"/>
+              </w:rPr>
+            </w:pPr>
+            <w:r>
+              <w:rPr>
+                <w:rFonts w:ascii="Times New Roman" w:eastAsia="Times New Roman" w:hAnsi="Times New Roman" w:cs="Times New Roman"/>
+                <w:lang w:val="en-CA"/>
+              </w:rPr>
+              <w:t>Method: function associated with a type of object</w:t>
+            </w:r>
+            <w:r>
+              <w:rPr>
+                <w:rFonts w:ascii="Times New Roman" w:eastAsia="Times New Roman" w:hAnsi="Times New Roman" w:cs="Times New Roman"/>
+                <w:lang w:val="en-CA"/>
+              </w:rPr>
+              <w:t>.</w:t>
+            </w:r>
+          </w:p>
+          <w:p>
+            <w:pPr>
+              <w:pStyle w:val="ListParagraph"/>
+              <w:numPr>
+                <w:ilvl w:val="0"/>
+                <w:numId w:val="1"/>
+              </w:numPr>
+              <w:rPr>
+                <w:rFonts w:ascii="Times New Roman" w:eastAsia="Times New Roman" w:hAnsi="Times New Roman" w:cs="Times New Roman"/>
+                <w:lang w:val="en-CA"/>
+              </w:rPr>
+            </w:pPr>
+            <w:r>
+              <w:rPr>
+                <w:rFonts w:ascii="Times New Roman" w:eastAsia="Times New Roman" w:hAnsi="Times New Roman" w:cs="Times New Roman"/>
+                <w:lang w:val="en-CA"/>
+              </w:rPr>
+              <w:t>Class defines what an object is and methods describe what that object can do.</w:t>
+            </w:r>
             <w:bookmarkStart w:id="0" w:name="_GoBack"/>
             <w:bookmarkEnd w:id="0"/>
           </w:p>
-        </w:tc>
-        <w:tc>
-          <w:tcPr>
-            <w:tcW w:w="3117" w:type="dxa"/>
-          </w:tcPr>
-          <w:p>
-            <w:pPr>
-              <w:rPr>
-                <w:rFonts w:ascii="Times New Roman" w:eastAsia="Times New Roman" w:hAnsi="Times New Roman" w:cs="Times New Roman"/>
-                <w:lang w:val="en-CA"/>
-              </w:rPr>
-            </w:pPr>
-          </w:p>
-        </w:tc>
-        <w:tc>
-          <w:tcPr>
-            <w:tcW w:w="3117" w:type="dxa"/>
-          </w:tcPr>
-          <w:p>
-            <w:pPr>
-              <w:rPr>
-                <w:rFonts w:ascii="Times New Roman" w:eastAsia="Times New Roman" w:hAnsi="Times New Roman" w:cs="Times New Roman"/>
-                <w:lang w:val="en-CA"/>
-              </w:rPr>
-            </w:pPr>
+          <w:p>
+            <w:pPr>
+              <w:rPr>
+                <w:rFonts w:ascii="Times New Roman" w:eastAsia="Times New Roman" w:hAnsi="Times New Roman" w:cs="Times New Roman"/>
+                <w:lang w:val="en-CA"/>
+              </w:rPr>
+            </w:pPr>
+          </w:p>
+          <w:p>
+            <w:pPr>
+              <w:rPr>
+                <w:rFonts w:ascii="Times New Roman" w:eastAsia="Times New Roman" w:hAnsi="Times New Roman" w:cs="Times New Roman"/>
+                <w:lang w:val="en-CA"/>
+              </w:rPr>
+            </w:pPr>
+            <w:r>
+              <w:rPr>
+                <w:rFonts w:ascii="Times New Roman" w:eastAsia="Times New Roman" w:hAnsi="Times New Roman" w:cs="Times New Roman"/>
+                <w:lang w:val="en-CA"/>
+              </w:rPr>
+              <w:t xml:space="preserve">S3 (type of OOP called generic-function OO unlike message-passing OO like Java, C++ and C#, Python). In S3 a special type of function called a generic function decides which method to call: method </w:t>
+            </w:r>
+            <w:r>
+              <w:rPr>
+                <w:rFonts w:ascii="Times New Roman" w:eastAsia="Times New Roman" w:hAnsi="Times New Roman" w:cs="Times New Roman"/>
+                <w:lang w:val="en-CA"/>
+              </w:rPr>
+              <w:lastRenderedPageBreak/>
+              <w:t xml:space="preserve">defined in the same way as a normal function but called differently. Uses of OOP </w:t>
+            </w:r>
+            <w:r>
+              <w:rPr>
+                <w:rFonts w:ascii="Times New Roman" w:eastAsia="Times New Roman" w:hAnsi="Times New Roman" w:cs="Times New Roman"/>
+                <w:lang w:val="en-CA"/>
+              </w:rPr>
+              <w:sym w:font="Wingdings" w:char="F0E0"/>
+            </w:r>
+            <w:r>
+              <w:rPr>
+                <w:rFonts w:ascii="Times New Roman" w:eastAsia="Times New Roman" w:hAnsi="Times New Roman" w:cs="Times New Roman"/>
+                <w:lang w:val="en-CA"/>
+              </w:rPr>
+              <w:t xml:space="preserve"> print, summary, plot, predict, </w:t>
+            </w:r>
+          </w:p>
+          <w:p>
+            <w:pPr>
+              <w:rPr>
+                <w:rFonts w:ascii="Times New Roman" w:eastAsia="Times New Roman" w:hAnsi="Times New Roman" w:cs="Times New Roman"/>
+                <w:lang w:val="en-CA"/>
+              </w:rPr>
+            </w:pPr>
+          </w:p>
+          <w:p>
+            <w:pPr>
+              <w:rPr>
+                <w:rFonts w:ascii="Times New Roman" w:eastAsia="Times New Roman" w:hAnsi="Times New Roman" w:cs="Times New Roman"/>
+                <w:lang w:val="en-CA"/>
+              </w:rPr>
+            </w:pPr>
+            <w:r>
+              <w:rPr>
+                <w:rFonts w:ascii="Times New Roman" w:eastAsia="Times New Roman" w:hAnsi="Times New Roman" w:cs="Times New Roman"/>
+                <w:lang w:val="en-CA"/>
+              </w:rPr>
+              <w:t>Class of an object is determined by its class attribute; if x is an object, turn x into a class by;</w:t>
+            </w:r>
+          </w:p>
+          <w:p>
+            <w:pPr>
+              <w:rPr>
+                <w:rFonts w:ascii="Times New Roman" w:eastAsia="Times New Roman" w:hAnsi="Times New Roman" w:cs="Times New Roman"/>
+                <w:lang w:val="en-CA"/>
+              </w:rPr>
+            </w:pPr>
+            <w:r>
+              <w:rPr>
+                <w:rFonts w:ascii="Times New Roman" w:eastAsia="Times New Roman" w:hAnsi="Times New Roman" w:cs="Times New Roman"/>
+                <w:lang w:val="en-CA"/>
+              </w:rPr>
+              <w:t xml:space="preserve">&gt; </w:t>
+            </w:r>
+            <w:proofErr w:type="spellStart"/>
+            <w:proofErr w:type="gramStart"/>
+            <w:r>
+              <w:rPr>
+                <w:rFonts w:ascii="Times New Roman" w:eastAsia="Times New Roman" w:hAnsi="Times New Roman" w:cs="Times New Roman"/>
+                <w:lang w:val="en-CA"/>
+              </w:rPr>
+              <w:t>attr</w:t>
+            </w:r>
+            <w:proofErr w:type="spellEnd"/>
+            <w:r>
+              <w:rPr>
+                <w:rFonts w:ascii="Times New Roman" w:eastAsia="Times New Roman" w:hAnsi="Times New Roman" w:cs="Times New Roman"/>
+                <w:lang w:val="en-CA"/>
+              </w:rPr>
+              <w:t>(</w:t>
+            </w:r>
+            <w:proofErr w:type="gramEnd"/>
+            <w:r>
+              <w:rPr>
+                <w:rFonts w:ascii="Times New Roman" w:eastAsia="Times New Roman" w:hAnsi="Times New Roman" w:cs="Times New Roman"/>
+                <w:lang w:val="en-CA"/>
+              </w:rPr>
+              <w:t>x, “class”) &lt;- “foo”</w:t>
+            </w:r>
+          </w:p>
+          <w:p>
+            <w:pPr>
+              <w:rPr>
+                <w:rFonts w:ascii="Times New Roman" w:eastAsia="Times New Roman" w:hAnsi="Times New Roman" w:cs="Times New Roman"/>
+                <w:lang w:val="en-CA"/>
+              </w:rPr>
+            </w:pPr>
+            <w:r>
+              <w:rPr>
+                <w:rFonts w:ascii="Times New Roman" w:eastAsia="Times New Roman" w:hAnsi="Times New Roman" w:cs="Times New Roman"/>
+                <w:lang w:val="en-CA"/>
+              </w:rPr>
+              <w:t xml:space="preserve">&gt; </w:t>
+            </w:r>
+            <w:r>
+              <w:rPr>
+                <w:rFonts w:ascii="Times New Roman" w:eastAsia="Times New Roman" w:hAnsi="Times New Roman" w:cs="Times New Roman"/>
+                <w:lang w:val="en-CA"/>
+              </w:rPr>
+              <w:t>class(x)</w:t>
+            </w:r>
+            <w:r>
+              <w:rPr>
+                <w:rFonts w:ascii="Times New Roman" w:eastAsia="Times New Roman" w:hAnsi="Times New Roman" w:cs="Times New Roman"/>
+                <w:lang w:val="en-CA"/>
+              </w:rPr>
+              <w:t xml:space="preserve"> &lt;- “foo”</w:t>
+            </w:r>
+          </w:p>
+          <w:p>
+            <w:pPr>
+              <w:rPr>
+                <w:rFonts w:ascii="Times New Roman" w:eastAsia="Times New Roman" w:hAnsi="Times New Roman" w:cs="Times New Roman"/>
+                <w:lang w:val="en-CA"/>
+              </w:rPr>
+            </w:pPr>
+            <w:r>
+              <w:rPr>
+                <w:rFonts w:ascii="Times New Roman" w:eastAsia="Times New Roman" w:hAnsi="Times New Roman" w:cs="Times New Roman"/>
+                <w:lang w:val="en-CA"/>
+              </w:rPr>
+              <w:t>Note: an object can have multiple classes.</w:t>
+            </w:r>
+          </w:p>
+          <w:p>
+            <w:pPr>
+              <w:rPr>
+                <w:rFonts w:ascii="Times New Roman" w:eastAsia="Times New Roman" w:hAnsi="Times New Roman" w:cs="Times New Roman"/>
+                <w:lang w:val="en-CA"/>
+              </w:rPr>
+            </w:pPr>
+            <w:r>
+              <w:rPr>
+                <w:rFonts w:ascii="Times New Roman" w:eastAsia="Times New Roman" w:hAnsi="Times New Roman" w:cs="Times New Roman"/>
+                <w:lang w:val="en-CA"/>
+              </w:rPr>
+              <w:t xml:space="preserve">Method are associated with </w:t>
+            </w:r>
           </w:p>
         </w:tc>
       </w:tr>
@@ -552,434 +1261,7 @@
                 <w:rFonts w:ascii="Times New Roman" w:eastAsia="Times New Roman" w:hAnsi="Times New Roman" w:cs="Times New Roman"/>
                 <w:lang w:val="en-CA"/>
               </w:rPr>
-              <w:t>Testing and Debugging</w:t>
-            </w:r>
-          </w:p>
-        </w:tc>
-      </w:tr>
-      <w:tr>
-        <w:tc>
-          <w:tcPr>
-            <w:tcW w:w="3116" w:type="dxa"/>
-          </w:tcPr>
-          <w:p>
-            <w:pPr>
-              <w:rPr>
-                <w:rFonts w:ascii="Times New Roman" w:eastAsia="Times New Roman" w:hAnsi="Times New Roman" w:cs="Times New Roman"/>
-                <w:lang w:val="en-CA"/>
-              </w:rPr>
-            </w:pPr>
-            <w:r>
-              <w:rPr>
-                <w:rFonts w:ascii="Times New Roman" w:eastAsia="Times New Roman" w:hAnsi="Times New Roman" w:cs="Times New Roman"/>
-                <w:lang w:val="en-CA"/>
-              </w:rPr>
-              <w:t>JavaScript</w:t>
-            </w:r>
-          </w:p>
-        </w:tc>
-        <w:tc>
-          <w:tcPr>
-            <w:tcW w:w="3117" w:type="dxa"/>
-          </w:tcPr>
-          <w:p>
-            <w:pPr>
-              <w:rPr>
-                <w:rFonts w:ascii="Times New Roman" w:eastAsia="Times New Roman" w:hAnsi="Times New Roman" w:cs="Times New Roman"/>
-                <w:lang w:val="en-CA"/>
-              </w:rPr>
-            </w:pPr>
-            <w:r>
-              <w:rPr>
-                <w:rFonts w:ascii="Times New Roman" w:eastAsia="Times New Roman" w:hAnsi="Times New Roman" w:cs="Times New Roman"/>
-                <w:lang w:val="en-CA"/>
-              </w:rPr>
-              <w:t>Python</w:t>
-            </w:r>
-          </w:p>
-        </w:tc>
-        <w:tc>
-          <w:tcPr>
-            <w:tcW w:w="3117" w:type="dxa"/>
-          </w:tcPr>
-          <w:p>
-            <w:pPr>
-              <w:rPr>
-                <w:rFonts w:ascii="Times New Roman" w:eastAsia="Times New Roman" w:hAnsi="Times New Roman" w:cs="Times New Roman"/>
-                <w:lang w:val="en-CA"/>
-              </w:rPr>
-            </w:pPr>
-            <w:r>
-              <w:rPr>
-                <w:rFonts w:ascii="Times New Roman" w:eastAsia="Times New Roman" w:hAnsi="Times New Roman" w:cs="Times New Roman"/>
-                <w:lang w:val="en-CA"/>
-              </w:rPr>
-              <w:t>R</w:t>
-            </w:r>
-          </w:p>
-        </w:tc>
-      </w:tr>
-      <w:tr>
-        <w:tc>
-          <w:tcPr>
-            <w:tcW w:w="3116" w:type="dxa"/>
-          </w:tcPr>
-          <w:p>
-            <w:pPr>
-              <w:rPr>
-                <w:rFonts w:ascii="Times New Roman" w:eastAsia="Times New Roman" w:hAnsi="Times New Roman" w:cs="Times New Roman"/>
-                <w:lang w:val="en-CA"/>
-              </w:rPr>
-            </w:pPr>
-          </w:p>
-        </w:tc>
-        <w:tc>
-          <w:tcPr>
-            <w:tcW w:w="3117" w:type="dxa"/>
-          </w:tcPr>
-          <w:p>
-            <w:pPr>
-              <w:rPr>
-                <w:rFonts w:ascii="Times New Roman" w:eastAsia="Times New Roman" w:hAnsi="Times New Roman" w:cs="Times New Roman"/>
-                <w:lang w:val="en-CA"/>
-              </w:rPr>
-            </w:pPr>
-          </w:p>
-        </w:tc>
-        <w:tc>
-          <w:tcPr>
-            <w:tcW w:w="3117" w:type="dxa"/>
-          </w:tcPr>
-          <w:p>
-            <w:pPr>
-              <w:rPr>
-                <w:rFonts w:ascii="Times New Roman" w:eastAsia="Times New Roman" w:hAnsi="Times New Roman" w:cs="Times New Roman"/>
-                <w:lang w:val="en-CA"/>
-              </w:rPr>
-            </w:pPr>
-          </w:p>
-        </w:tc>
-      </w:tr>
-      <w:tr>
-        <w:tc>
-          <w:tcPr>
-            <w:tcW w:w="3116" w:type="dxa"/>
-          </w:tcPr>
-          <w:p>
-            <w:pPr>
-              <w:rPr>
-                <w:rFonts w:ascii="Times New Roman" w:eastAsia="Times New Roman" w:hAnsi="Times New Roman" w:cs="Times New Roman"/>
-                <w:lang w:val="en-CA"/>
-              </w:rPr>
-            </w:pPr>
-            <w:r>
-              <w:rPr>
-                <w:rFonts w:ascii="Times New Roman" w:eastAsia="Times New Roman" w:hAnsi="Times New Roman" w:cs="Times New Roman"/>
-                <w:lang w:val="en-CA"/>
-              </w:rPr>
-              <w:t>Exceptions and Assertions</w:t>
-            </w:r>
-          </w:p>
-        </w:tc>
-        <w:tc>
-          <w:tcPr>
-            <w:tcW w:w="3117" w:type="dxa"/>
-          </w:tcPr>
-          <w:p>
-            <w:pPr>
-              <w:rPr>
-                <w:rFonts w:ascii="Times New Roman" w:eastAsia="Times New Roman" w:hAnsi="Times New Roman" w:cs="Times New Roman"/>
-                <w:lang w:val="en-CA"/>
-              </w:rPr>
-            </w:pPr>
-          </w:p>
-        </w:tc>
-        <w:tc>
-          <w:tcPr>
-            <w:tcW w:w="3117" w:type="dxa"/>
-          </w:tcPr>
-          <w:p>
-            <w:pPr>
-              <w:rPr>
-                <w:rFonts w:ascii="Times New Roman" w:eastAsia="Times New Roman" w:hAnsi="Times New Roman" w:cs="Times New Roman"/>
-                <w:lang w:val="en-CA"/>
-              </w:rPr>
-            </w:pPr>
-          </w:p>
-        </w:tc>
-      </w:tr>
-      <w:tr>
-        <w:tc>
-          <w:tcPr>
-            <w:tcW w:w="3116" w:type="dxa"/>
-          </w:tcPr>
-          <w:p>
-            <w:pPr>
-              <w:rPr>
-                <w:rFonts w:ascii="Times New Roman" w:eastAsia="Times New Roman" w:hAnsi="Times New Roman" w:cs="Times New Roman"/>
-                <w:lang w:val="en-CA"/>
-              </w:rPr>
-            </w:pPr>
-            <w:r>
-              <w:rPr>
-                <w:rFonts w:ascii="Times New Roman" w:eastAsia="Times New Roman" w:hAnsi="Times New Roman" w:cs="Times New Roman"/>
-                <w:lang w:val="en-CA"/>
-              </w:rPr>
-              <w:t>JavaScript</w:t>
-            </w:r>
-          </w:p>
-        </w:tc>
-        <w:tc>
-          <w:tcPr>
-            <w:tcW w:w="3117" w:type="dxa"/>
-          </w:tcPr>
-          <w:p>
-            <w:pPr>
-              <w:rPr>
-                <w:rFonts w:ascii="Times New Roman" w:eastAsia="Times New Roman" w:hAnsi="Times New Roman" w:cs="Times New Roman"/>
-                <w:lang w:val="en-CA"/>
-              </w:rPr>
-            </w:pPr>
-            <w:r>
-              <w:rPr>
-                <w:rFonts w:ascii="Times New Roman" w:eastAsia="Times New Roman" w:hAnsi="Times New Roman" w:cs="Times New Roman"/>
-                <w:lang w:val="en-CA"/>
-              </w:rPr>
-              <w:t>Python</w:t>
-            </w:r>
-          </w:p>
-        </w:tc>
-        <w:tc>
-          <w:tcPr>
-            <w:tcW w:w="3117" w:type="dxa"/>
-          </w:tcPr>
-          <w:p>
-            <w:pPr>
-              <w:rPr>
-                <w:rFonts w:ascii="Times New Roman" w:eastAsia="Times New Roman" w:hAnsi="Times New Roman" w:cs="Times New Roman"/>
-                <w:lang w:val="en-CA"/>
-              </w:rPr>
-            </w:pPr>
-            <w:r>
-              <w:rPr>
-                <w:rFonts w:ascii="Times New Roman" w:eastAsia="Times New Roman" w:hAnsi="Times New Roman" w:cs="Times New Roman"/>
-                <w:lang w:val="en-CA"/>
-              </w:rPr>
-              <w:t>R</w:t>
-            </w:r>
-          </w:p>
-        </w:tc>
-      </w:tr>
-      <w:tr>
-        <w:tc>
-          <w:tcPr>
-            <w:tcW w:w="3116" w:type="dxa"/>
-          </w:tcPr>
-          <w:p>
-            <w:pPr>
-              <w:rPr>
-                <w:rFonts w:ascii="Times New Roman" w:eastAsia="Times New Roman" w:hAnsi="Times New Roman" w:cs="Times New Roman"/>
-                <w:lang w:val="en-CA"/>
-              </w:rPr>
-            </w:pPr>
-          </w:p>
-        </w:tc>
-        <w:tc>
-          <w:tcPr>
-            <w:tcW w:w="3117" w:type="dxa"/>
-          </w:tcPr>
-          <w:p>
-            <w:pPr>
-              <w:rPr>
-                <w:rFonts w:ascii="Times New Roman" w:eastAsia="Times New Roman" w:hAnsi="Times New Roman" w:cs="Times New Roman"/>
-                <w:lang w:val="en-CA"/>
-              </w:rPr>
-            </w:pPr>
-          </w:p>
-        </w:tc>
-        <w:tc>
-          <w:tcPr>
-            <w:tcW w:w="3117" w:type="dxa"/>
-          </w:tcPr>
-          <w:p>
-            <w:pPr>
-              <w:rPr>
-                <w:rFonts w:ascii="Times New Roman" w:eastAsia="Times New Roman" w:hAnsi="Times New Roman" w:cs="Times New Roman"/>
-                <w:lang w:val="en-CA"/>
-              </w:rPr>
-            </w:pPr>
-          </w:p>
-        </w:tc>
-      </w:tr>
-      <w:tr>
-        <w:tc>
-          <w:tcPr>
-            <w:tcW w:w="3116" w:type="dxa"/>
-          </w:tcPr>
-          <w:p>
-            <w:pPr>
-              <w:rPr>
-                <w:rFonts w:ascii="Times New Roman" w:eastAsia="Times New Roman" w:hAnsi="Times New Roman" w:cs="Times New Roman"/>
-                <w:lang w:val="en-CA"/>
-              </w:rPr>
-            </w:pPr>
-            <w:r>
-              <w:rPr>
-                <w:rFonts w:ascii="Times New Roman" w:eastAsia="Times New Roman" w:hAnsi="Times New Roman" w:cs="Times New Roman"/>
-                <w:lang w:val="en-CA"/>
-              </w:rPr>
-              <w:t>Classes and Inheritance</w:t>
-            </w:r>
-          </w:p>
-        </w:tc>
-        <w:tc>
-          <w:tcPr>
-            <w:tcW w:w="3117" w:type="dxa"/>
-          </w:tcPr>
-          <w:p>
-            <w:pPr>
-              <w:rPr>
-                <w:rFonts w:ascii="Times New Roman" w:eastAsia="Times New Roman" w:hAnsi="Times New Roman" w:cs="Times New Roman"/>
-                <w:lang w:val="en-CA"/>
-              </w:rPr>
-            </w:pPr>
-          </w:p>
-        </w:tc>
-        <w:tc>
-          <w:tcPr>
-            <w:tcW w:w="3117" w:type="dxa"/>
-          </w:tcPr>
-          <w:p>
-            <w:pPr>
-              <w:rPr>
-                <w:rFonts w:ascii="Times New Roman" w:eastAsia="Times New Roman" w:hAnsi="Times New Roman" w:cs="Times New Roman"/>
-                <w:lang w:val="en-CA"/>
-              </w:rPr>
-            </w:pPr>
-          </w:p>
-        </w:tc>
-      </w:tr>
-      <w:tr>
-        <w:tc>
-          <w:tcPr>
-            <w:tcW w:w="3116" w:type="dxa"/>
-          </w:tcPr>
-          <w:p>
-            <w:pPr>
-              <w:rPr>
-                <w:rFonts w:ascii="Times New Roman" w:eastAsia="Times New Roman" w:hAnsi="Times New Roman" w:cs="Times New Roman"/>
-                <w:lang w:val="en-CA"/>
-              </w:rPr>
-            </w:pPr>
-            <w:r>
-              <w:rPr>
-                <w:rFonts w:ascii="Times New Roman" w:eastAsia="Times New Roman" w:hAnsi="Times New Roman" w:cs="Times New Roman"/>
-                <w:lang w:val="en-CA"/>
-              </w:rPr>
-              <w:t>JavaScript</w:t>
-            </w:r>
-          </w:p>
-        </w:tc>
-        <w:tc>
-          <w:tcPr>
-            <w:tcW w:w="3117" w:type="dxa"/>
-          </w:tcPr>
-          <w:p>
-            <w:pPr>
-              <w:rPr>
-                <w:rFonts w:ascii="Times New Roman" w:eastAsia="Times New Roman" w:hAnsi="Times New Roman" w:cs="Times New Roman"/>
-                <w:lang w:val="en-CA"/>
-              </w:rPr>
-            </w:pPr>
-            <w:r>
-              <w:rPr>
-                <w:rFonts w:ascii="Times New Roman" w:eastAsia="Times New Roman" w:hAnsi="Times New Roman" w:cs="Times New Roman"/>
-                <w:lang w:val="en-CA"/>
-              </w:rPr>
-              <w:t>Python</w:t>
-            </w:r>
-          </w:p>
-        </w:tc>
-        <w:tc>
-          <w:tcPr>
-            <w:tcW w:w="3117" w:type="dxa"/>
-          </w:tcPr>
-          <w:p>
-            <w:pPr>
-              <w:rPr>
-                <w:rFonts w:ascii="Times New Roman" w:eastAsia="Times New Roman" w:hAnsi="Times New Roman" w:cs="Times New Roman"/>
-                <w:lang w:val="en-CA"/>
-              </w:rPr>
-            </w:pPr>
-            <w:r>
-              <w:rPr>
-                <w:rFonts w:ascii="Times New Roman" w:eastAsia="Times New Roman" w:hAnsi="Times New Roman" w:cs="Times New Roman"/>
-                <w:lang w:val="en-CA"/>
-              </w:rPr>
-              <w:t>R</w:t>
-            </w:r>
-          </w:p>
-        </w:tc>
-      </w:tr>
-      <w:tr>
-        <w:tc>
-          <w:tcPr>
-            <w:tcW w:w="3116" w:type="dxa"/>
-          </w:tcPr>
-          <w:p>
-            <w:pPr>
-              <w:rPr>
-                <w:rFonts w:ascii="Times New Roman" w:eastAsia="Times New Roman" w:hAnsi="Times New Roman" w:cs="Times New Roman"/>
-                <w:lang w:val="en-CA"/>
-              </w:rPr>
-            </w:pPr>
-          </w:p>
-        </w:tc>
-        <w:tc>
-          <w:tcPr>
-            <w:tcW w:w="3117" w:type="dxa"/>
-          </w:tcPr>
-          <w:p>
-            <w:pPr>
-              <w:rPr>
-                <w:rFonts w:ascii="Times New Roman" w:eastAsia="Times New Roman" w:hAnsi="Times New Roman" w:cs="Times New Roman"/>
-                <w:lang w:val="en-CA"/>
-              </w:rPr>
-            </w:pPr>
-          </w:p>
-        </w:tc>
-        <w:tc>
-          <w:tcPr>
-            <w:tcW w:w="3117" w:type="dxa"/>
-          </w:tcPr>
-          <w:p>
-            <w:pPr>
-              <w:rPr>
-                <w:rFonts w:ascii="Times New Roman" w:eastAsia="Times New Roman" w:hAnsi="Times New Roman" w:cs="Times New Roman"/>
-                <w:lang w:val="en-CA"/>
-              </w:rPr>
-            </w:pPr>
-          </w:p>
-        </w:tc>
-      </w:tr>
-      <w:tr>
-        <w:tc>
-          <w:tcPr>
-            <w:tcW w:w="9350" w:type="dxa"/>
-            <w:gridSpan w:val="3"/>
-          </w:tcPr>
-          <w:p>
-            <w:pPr>
-              <w:rPr>
-                <w:rFonts w:ascii="Times New Roman" w:eastAsia="Times New Roman" w:hAnsi="Times New Roman" w:cs="Times New Roman"/>
-                <w:lang w:val="en-CA"/>
-              </w:rPr>
-            </w:pPr>
-            <w:r>
-              <w:rPr>
-                <w:rFonts w:ascii="Times New Roman" w:eastAsia="Times New Roman" w:hAnsi="Times New Roman" w:cs="Times New Roman"/>
-                <w:lang w:val="en-CA"/>
-              </w:rPr>
+              <w:lastRenderedPageBreak/>
               <w:t>Computational Complexity</w:t>
             </w:r>
           </w:p>
@@ -1222,6 +1504,82 @@
           <w:lang w:val="en-CA"/>
         </w:rPr>
       </w:pPr>
+    </w:p>
+    <w:p>
+      <w:pPr>
+        <w:rPr>
+          <w:rFonts w:ascii="Times New Roman" w:eastAsia="Times New Roman" w:hAnsi="Times New Roman" w:cs="Times New Roman"/>
+          <w:lang w:val="en-CA"/>
+        </w:rPr>
+      </w:pPr>
+      <w:r>
+        <w:rPr>
+          <w:rFonts w:ascii="Times New Roman" w:eastAsia="Times New Roman" w:hAnsi="Times New Roman" w:cs="Times New Roman"/>
+          <w:lang w:val="en-CA"/>
+        </w:rPr>
+        <w:t>References:</w:t>
+      </w:r>
+    </w:p>
+    <w:p>
+      <w:pPr>
+        <w:rPr>
+          <w:rFonts w:ascii="Times New Roman" w:eastAsia="Times New Roman" w:hAnsi="Times New Roman" w:cs="Times New Roman"/>
+          <w:lang w:val="en-CA"/>
+        </w:rPr>
+      </w:pPr>
+      <w:r>
+        <w:rPr>
+          <w:rFonts w:ascii="Times New Roman" w:eastAsia="Times New Roman" w:hAnsi="Times New Roman" w:cs="Times New Roman"/>
+          <w:lang w:val="en-CA"/>
+        </w:rPr>
+        <w:t xml:space="preserve">MIT </w:t>
+      </w:r>
+      <w:proofErr w:type="spellStart"/>
+      <w:r>
+        <w:rPr>
+          <w:rFonts w:ascii="Times New Roman" w:eastAsia="Times New Roman" w:hAnsi="Times New Roman" w:cs="Times New Roman"/>
+          <w:lang w:val="en-CA"/>
+        </w:rPr>
+        <w:t>edx</w:t>
+      </w:r>
+      <w:proofErr w:type="spellEnd"/>
+      <w:r>
+        <w:rPr>
+          <w:rFonts w:ascii="Times New Roman" w:eastAsia="Times New Roman" w:hAnsi="Times New Roman" w:cs="Times New Roman"/>
+          <w:lang w:val="en-CA"/>
+        </w:rPr>
+        <w:t xml:space="preserve"> course</w:t>
+      </w:r>
+    </w:p>
+    <w:p>
+      <w:pPr>
+        <w:rPr>
+          <w:rFonts w:ascii="Times New Roman" w:eastAsia="Times New Roman" w:hAnsi="Times New Roman" w:cs="Times New Roman"/>
+          <w:lang w:val="en-CA"/>
+        </w:rPr>
+      </w:pPr>
+      <w:r>
+        <w:rPr>
+          <w:rFonts w:ascii="Times New Roman" w:eastAsia="Times New Roman" w:hAnsi="Times New Roman" w:cs="Times New Roman"/>
+          <w:lang w:val="en-CA"/>
+        </w:rPr>
+        <w:t>Advanced R textbook</w:t>
+      </w:r>
+    </w:p>
+    <w:p>
+      <w:pPr>
+        <w:rPr>
+          <w:rFonts w:ascii="Times New Roman" w:eastAsia="Times New Roman" w:hAnsi="Times New Roman" w:cs="Times New Roman"/>
+          <w:lang w:val="en-CA"/>
+        </w:rPr>
+      </w:pPr>
+      <w:r>
+        <w:rPr>
+          <w:rFonts w:ascii="Times New Roman" w:eastAsia="Times New Roman" w:hAnsi="Times New Roman" w:cs="Times New Roman"/>
+          <w:lang w:val="en-CA"/>
+        </w:rPr>
+        <w:t>https://adv-r.hadley.nz/oo.html</w:t>
+      </w:r>
     </w:p>
     <w:sectPr>
       <w:pgSz w:w="12240" w:h="15840"/>
@@ -1231,6 +1589,591 @@
     </w:sectPr>
   </w:body>
 </w:document>
+</file>
+
+<file path=word/numbering.xml><?xml version="1.0" encoding="utf-8"?>
+<w:numbering xmlns:wpc="http://schemas.microsoft.com/office/word/2010/wordprocessingCanvas" xmlns:cx="http://schemas.microsoft.com/office/drawing/2014/chartex" xmlns:cx1="http://schemas.microsoft.com/office/drawing/2015/9/8/chartex" xmlns:cx2="http://schemas.microsoft.com/office/drawing/2015/10/21/chartex" xmlns:cx3="http://schemas.microsoft.com/office/drawing/2016/5/9/chartex" xmlns:cx4="http://schemas.microsoft.com/office/drawing/2016/5/10/chartex" xmlns:cx5="http://schemas.microsoft.com/office/drawing/2016/5/11/chartex" xmlns:cx6="http://schemas.microsoft.com/office/drawing/2016/5/12/chartex" xmlns:cx7="http://schemas.microsoft.com/office/drawing/2016/5/13/chartex" xmlns:cx8="http://schemas.microsoft.com/office/drawing/2016/5/14/chartex" xmlns:mc="http://schemas.openxmlformats.org/markup-compatibility/2006" xmlns:aink="http://schemas.microsoft.com/office/drawing/2016/ink" xmlns:am3d="http://schemas.microsoft.com/office/drawing/2017/model3d" xmlns:o="urn:schemas-microsoft-com:office:office" xmlns:r="http://schemas.openxmlformats.org/officeDocument/2006/relationships" xmlns:m="http://schemas.openxmlformats.org/officeDocument/2006/math" xmlns:v="urn:schemas-microsoft-com:vml" xmlns:wp14="http://schemas.microsoft.com/office/word/2010/wordprocessingDrawing" xmlns:wp="http://schemas.openxmlformats.org/drawingml/2006/wordprocessingDrawing" xmlns:w10="urn:schemas-microsoft-com:office:word" xmlns:w="http://schemas.openxmlformats.org/wordprocessingml/2006/main" xmlns:w14="http://schemas.microsoft.com/office/word/2010/wordml" xmlns:w15="http://schemas.microsoft.com/office/word/2012/wordml" xmlns:w16cid="http://schemas.microsoft.com/office/word/2016/wordml/cid" xmlns:w16se="http://schemas.microsoft.com/office/word/2015/wordml/symex" xmlns:wpg="http://schemas.microsoft.com/office/word/2010/wordprocessingGroup" xmlns:wpi="http://schemas.microsoft.com/office/word/2010/wordprocessingInk" xmlns:wne="http://schemas.microsoft.com/office/word/2006/wordml" xmlns:wps="http://schemas.microsoft.com/office/word/2010/wordprocessingShape" mc:Ignorable="w14 w15 w16se w16cid wp14">
+  <w:abstractNum w:abstractNumId="0" w15:restartNumberingAfterBreak="0">
+    <w:nsid w:val="292A6722"/>
+    <w:multiLevelType w:val="hybridMultilevel"/>
+    <w:tmpl w:val="70BE92C0"/>
+    <w:lvl w:ilvl="0" w:tplc="0409000B">
+      <w:start w:val="12"/>
+      <w:numFmt w:val="bullet"/>
+      <w:lvlText w:val=""/>
+      <w:lvlJc w:val="left"/>
+      <w:pPr>
+        <w:ind w:left="720" w:hanging="360"/>
+      </w:pPr>
+      <w:rPr>
+        <w:rFonts w:ascii="Wingdings" w:eastAsia="Times New Roman" w:hAnsi="Wingdings" w:cs="Times New Roman" w:hint="default"/>
+      </w:rPr>
+    </w:lvl>
+    <w:lvl w:ilvl="1" w:tplc="04090003" w:tentative="1">
+      <w:start w:val="1"/>
+      <w:numFmt w:val="bullet"/>
+      <w:lvlText w:val="o"/>
+      <w:lvlJc w:val="left"/>
+      <w:pPr>
+        <w:ind w:left="1440" w:hanging="360"/>
+      </w:pPr>
+      <w:rPr>
+        <w:rFonts w:ascii="Courier New" w:hAnsi="Courier New" w:cs="Courier New" w:hint="default"/>
+      </w:rPr>
+    </w:lvl>
+    <w:lvl w:ilvl="2" w:tplc="04090005" w:tentative="1">
+      <w:start w:val="1"/>
+      <w:numFmt w:val="bullet"/>
+      <w:lvlText w:val=""/>
+      <w:lvlJc w:val="left"/>
+      <w:pPr>
+        <w:ind w:left="2160" w:hanging="360"/>
+      </w:pPr>
+      <w:rPr>
+        <w:rFonts w:ascii="Wingdings" w:hAnsi="Wingdings" w:hint="default"/>
+      </w:rPr>
+    </w:lvl>
+    <w:lvl w:ilvl="3" w:tplc="04090001" w:tentative="1">
+      <w:start w:val="1"/>
+      <w:numFmt w:val="bullet"/>
+      <w:lvlText w:val=""/>
+      <w:lvlJc w:val="left"/>
+      <w:pPr>
+        <w:ind w:left="2880" w:hanging="360"/>
+      </w:pPr>
+      <w:rPr>
+        <w:rFonts w:ascii="Symbol" w:hAnsi="Symbol" w:hint="default"/>
+      </w:rPr>
+    </w:lvl>
+    <w:lvl w:ilvl="4" w:tplc="04090003" w:tentative="1">
+      <w:start w:val="1"/>
+      <w:numFmt w:val="bullet"/>
+      <w:lvlText w:val="o"/>
+      <w:lvlJc w:val="left"/>
+      <w:pPr>
+        <w:ind w:left="3600" w:hanging="360"/>
+      </w:pPr>
+      <w:rPr>
+        <w:rFonts w:ascii="Courier New" w:hAnsi="Courier New" w:cs="Courier New" w:hint="default"/>
+      </w:rPr>
+    </w:lvl>
+    <w:lvl w:ilvl="5" w:tplc="04090005" w:tentative="1">
+      <w:start w:val="1"/>
+      <w:numFmt w:val="bullet"/>
+      <w:lvlText w:val=""/>
+      <w:lvlJc w:val="left"/>
+      <w:pPr>
+        <w:ind w:left="4320" w:hanging="360"/>
+      </w:pPr>
+      <w:rPr>
+        <w:rFonts w:ascii="Wingdings" w:hAnsi="Wingdings" w:hint="default"/>
+      </w:rPr>
+    </w:lvl>
+    <w:lvl w:ilvl="6" w:tplc="04090001" w:tentative="1">
+      <w:start w:val="1"/>
+      <w:numFmt w:val="bullet"/>
+      <w:lvlText w:val=""/>
+      <w:lvlJc w:val="left"/>
+      <w:pPr>
+        <w:ind w:left="5040" w:hanging="360"/>
+      </w:pPr>
+      <w:rPr>
+        <w:rFonts w:ascii="Symbol" w:hAnsi="Symbol" w:hint="default"/>
+      </w:rPr>
+    </w:lvl>
+    <w:lvl w:ilvl="7" w:tplc="04090003" w:tentative="1">
+      <w:start w:val="1"/>
+      <w:numFmt w:val="bullet"/>
+      <w:lvlText w:val="o"/>
+      <w:lvlJc w:val="left"/>
+      <w:pPr>
+        <w:ind w:left="5760" w:hanging="360"/>
+      </w:pPr>
+      <w:rPr>
+        <w:rFonts w:ascii="Courier New" w:hAnsi="Courier New" w:cs="Courier New" w:hint="default"/>
+      </w:rPr>
+    </w:lvl>
+    <w:lvl w:ilvl="8" w:tplc="04090005" w:tentative="1">
+      <w:start w:val="1"/>
+      <w:numFmt w:val="bullet"/>
+      <w:lvlText w:val=""/>
+      <w:lvlJc w:val="left"/>
+      <w:pPr>
+        <w:ind w:left="6480" w:hanging="360"/>
+      </w:pPr>
+      <w:rPr>
+        <w:rFonts w:ascii="Wingdings" w:hAnsi="Wingdings" w:hint="default"/>
+      </w:rPr>
+    </w:lvl>
+  </w:abstractNum>
+  <w:abstractNum w:abstractNumId="1" w15:restartNumberingAfterBreak="0">
+    <w:nsid w:val="2FBC68B6"/>
+    <w:multiLevelType w:val="hybridMultilevel"/>
+    <w:tmpl w:val="60A89BE6"/>
+    <w:lvl w:ilvl="0" w:tplc="510A84A0">
+      <w:start w:val="12"/>
+      <w:numFmt w:val="bullet"/>
+      <w:lvlText w:val="-"/>
+      <w:lvlJc w:val="left"/>
+      <w:pPr>
+        <w:ind w:left="720" w:hanging="360"/>
+      </w:pPr>
+      <w:rPr>
+        <w:rFonts w:ascii="Times New Roman" w:eastAsia="Times New Roman" w:hAnsi="Times New Roman" w:cs="Times New Roman" w:hint="default"/>
+      </w:rPr>
+    </w:lvl>
+    <w:lvl w:ilvl="1" w:tplc="04090003" w:tentative="1">
+      <w:start w:val="1"/>
+      <w:numFmt w:val="bullet"/>
+      <w:lvlText w:val="o"/>
+      <w:lvlJc w:val="left"/>
+      <w:pPr>
+        <w:ind w:left="1440" w:hanging="360"/>
+      </w:pPr>
+      <w:rPr>
+        <w:rFonts w:ascii="Courier New" w:hAnsi="Courier New" w:cs="Courier New" w:hint="default"/>
+      </w:rPr>
+    </w:lvl>
+    <w:lvl w:ilvl="2" w:tplc="04090005" w:tentative="1">
+      <w:start w:val="1"/>
+      <w:numFmt w:val="bullet"/>
+      <w:lvlText w:val=""/>
+      <w:lvlJc w:val="left"/>
+      <w:pPr>
+        <w:ind w:left="2160" w:hanging="360"/>
+      </w:pPr>
+      <w:rPr>
+        <w:rFonts w:ascii="Wingdings" w:hAnsi="Wingdings" w:hint="default"/>
+      </w:rPr>
+    </w:lvl>
+    <w:lvl w:ilvl="3" w:tplc="04090001" w:tentative="1">
+      <w:start w:val="1"/>
+      <w:numFmt w:val="bullet"/>
+      <w:lvlText w:val=""/>
+      <w:lvlJc w:val="left"/>
+      <w:pPr>
+        <w:ind w:left="2880" w:hanging="360"/>
+      </w:pPr>
+      <w:rPr>
+        <w:rFonts w:ascii="Symbol" w:hAnsi="Symbol" w:hint="default"/>
+      </w:rPr>
+    </w:lvl>
+    <w:lvl w:ilvl="4" w:tplc="04090003" w:tentative="1">
+      <w:start w:val="1"/>
+      <w:numFmt w:val="bullet"/>
+      <w:lvlText w:val="o"/>
+      <w:lvlJc w:val="left"/>
+      <w:pPr>
+        <w:ind w:left="3600" w:hanging="360"/>
+      </w:pPr>
+      <w:rPr>
+        <w:rFonts w:ascii="Courier New" w:hAnsi="Courier New" w:cs="Courier New" w:hint="default"/>
+      </w:rPr>
+    </w:lvl>
+    <w:lvl w:ilvl="5" w:tplc="04090005" w:tentative="1">
+      <w:start w:val="1"/>
+      <w:numFmt w:val="bullet"/>
+      <w:lvlText w:val=""/>
+      <w:lvlJc w:val="left"/>
+      <w:pPr>
+        <w:ind w:left="4320" w:hanging="360"/>
+      </w:pPr>
+      <w:rPr>
+        <w:rFonts w:ascii="Wingdings" w:hAnsi="Wingdings" w:hint="default"/>
+      </w:rPr>
+    </w:lvl>
+    <w:lvl w:ilvl="6" w:tplc="04090001" w:tentative="1">
+      <w:start w:val="1"/>
+      <w:numFmt w:val="bullet"/>
+      <w:lvlText w:val=""/>
+      <w:lvlJc w:val="left"/>
+      <w:pPr>
+        <w:ind w:left="5040" w:hanging="360"/>
+      </w:pPr>
+      <w:rPr>
+        <w:rFonts w:ascii="Symbol" w:hAnsi="Symbol" w:hint="default"/>
+      </w:rPr>
+    </w:lvl>
+    <w:lvl w:ilvl="7" w:tplc="04090003" w:tentative="1">
+      <w:start w:val="1"/>
+      <w:numFmt w:val="bullet"/>
+      <w:lvlText w:val="o"/>
+      <w:lvlJc w:val="left"/>
+      <w:pPr>
+        <w:ind w:left="5760" w:hanging="360"/>
+      </w:pPr>
+      <w:rPr>
+        <w:rFonts w:ascii="Courier New" w:hAnsi="Courier New" w:cs="Courier New" w:hint="default"/>
+      </w:rPr>
+    </w:lvl>
+    <w:lvl w:ilvl="8" w:tplc="04090005" w:tentative="1">
+      <w:start w:val="1"/>
+      <w:numFmt w:val="bullet"/>
+      <w:lvlText w:val=""/>
+      <w:lvlJc w:val="left"/>
+      <w:pPr>
+        <w:ind w:left="6480" w:hanging="360"/>
+      </w:pPr>
+      <w:rPr>
+        <w:rFonts w:ascii="Wingdings" w:hAnsi="Wingdings" w:hint="default"/>
+      </w:rPr>
+    </w:lvl>
+  </w:abstractNum>
+  <w:abstractNum w:abstractNumId="2" w15:restartNumberingAfterBreak="0">
+    <w:nsid w:val="60735D5D"/>
+    <w:multiLevelType w:val="hybridMultilevel"/>
+    <w:tmpl w:val="A20AC324"/>
+    <w:lvl w:ilvl="0" w:tplc="B1FA396E">
+      <w:start w:val="12"/>
+      <w:numFmt w:val="bullet"/>
+      <w:lvlText w:val=""/>
+      <w:lvlJc w:val="left"/>
+      <w:pPr>
+        <w:ind w:left="1080" w:hanging="360"/>
+      </w:pPr>
+      <w:rPr>
+        <w:rFonts w:ascii="Wingdings" w:eastAsia="Times New Roman" w:hAnsi="Wingdings" w:cs="Times New Roman" w:hint="default"/>
+      </w:rPr>
+    </w:lvl>
+    <w:lvl w:ilvl="1" w:tplc="04090003" w:tentative="1">
+      <w:start w:val="1"/>
+      <w:numFmt w:val="bullet"/>
+      <w:lvlText w:val="o"/>
+      <w:lvlJc w:val="left"/>
+      <w:pPr>
+        <w:ind w:left="1800" w:hanging="360"/>
+      </w:pPr>
+      <w:rPr>
+        <w:rFonts w:ascii="Courier New" w:hAnsi="Courier New" w:cs="Courier New" w:hint="default"/>
+      </w:rPr>
+    </w:lvl>
+    <w:lvl w:ilvl="2" w:tplc="04090005" w:tentative="1">
+      <w:start w:val="1"/>
+      <w:numFmt w:val="bullet"/>
+      <w:lvlText w:val=""/>
+      <w:lvlJc w:val="left"/>
+      <w:pPr>
+        <w:ind w:left="2520" w:hanging="360"/>
+      </w:pPr>
+      <w:rPr>
+        <w:rFonts w:ascii="Wingdings" w:hAnsi="Wingdings" w:hint="default"/>
+      </w:rPr>
+    </w:lvl>
+    <w:lvl w:ilvl="3" w:tplc="04090001" w:tentative="1">
+      <w:start w:val="1"/>
+      <w:numFmt w:val="bullet"/>
+      <w:lvlText w:val=""/>
+      <w:lvlJc w:val="left"/>
+      <w:pPr>
+        <w:ind w:left="3240" w:hanging="360"/>
+      </w:pPr>
+      <w:rPr>
+        <w:rFonts w:ascii="Symbol" w:hAnsi="Symbol" w:hint="default"/>
+      </w:rPr>
+    </w:lvl>
+    <w:lvl w:ilvl="4" w:tplc="04090003" w:tentative="1">
+      <w:start w:val="1"/>
+      <w:numFmt w:val="bullet"/>
+      <w:lvlText w:val="o"/>
+      <w:lvlJc w:val="left"/>
+      <w:pPr>
+        <w:ind w:left="3960" w:hanging="360"/>
+      </w:pPr>
+      <w:rPr>
+        <w:rFonts w:ascii="Courier New" w:hAnsi="Courier New" w:cs="Courier New" w:hint="default"/>
+      </w:rPr>
+    </w:lvl>
+    <w:lvl w:ilvl="5" w:tplc="04090005" w:tentative="1">
+      <w:start w:val="1"/>
+      <w:numFmt w:val="bullet"/>
+      <w:lvlText w:val=""/>
+      <w:lvlJc w:val="left"/>
+      <w:pPr>
+        <w:ind w:left="4680" w:hanging="360"/>
+      </w:pPr>
+      <w:rPr>
+        <w:rFonts w:ascii="Wingdings" w:hAnsi="Wingdings" w:hint="default"/>
+      </w:rPr>
+    </w:lvl>
+    <w:lvl w:ilvl="6" w:tplc="04090001" w:tentative="1">
+      <w:start w:val="1"/>
+      <w:numFmt w:val="bullet"/>
+      <w:lvlText w:val=""/>
+      <w:lvlJc w:val="left"/>
+      <w:pPr>
+        <w:ind w:left="5400" w:hanging="360"/>
+      </w:pPr>
+      <w:rPr>
+        <w:rFonts w:ascii="Symbol" w:hAnsi="Symbol" w:hint="default"/>
+      </w:rPr>
+    </w:lvl>
+    <w:lvl w:ilvl="7" w:tplc="04090003" w:tentative="1">
+      <w:start w:val="1"/>
+      <w:numFmt w:val="bullet"/>
+      <w:lvlText w:val="o"/>
+      <w:lvlJc w:val="left"/>
+      <w:pPr>
+        <w:ind w:left="6120" w:hanging="360"/>
+      </w:pPr>
+      <w:rPr>
+        <w:rFonts w:ascii="Courier New" w:hAnsi="Courier New" w:cs="Courier New" w:hint="default"/>
+      </w:rPr>
+    </w:lvl>
+    <w:lvl w:ilvl="8" w:tplc="04090005" w:tentative="1">
+      <w:start w:val="1"/>
+      <w:numFmt w:val="bullet"/>
+      <w:lvlText w:val=""/>
+      <w:lvlJc w:val="left"/>
+      <w:pPr>
+        <w:ind w:left="6840" w:hanging="360"/>
+      </w:pPr>
+      <w:rPr>
+        <w:rFonts w:ascii="Wingdings" w:hAnsi="Wingdings" w:hint="default"/>
+      </w:rPr>
+    </w:lvl>
+  </w:abstractNum>
+  <w:abstractNum w:abstractNumId="3" w15:restartNumberingAfterBreak="0">
+    <w:nsid w:val="6FEF6995"/>
+    <w:multiLevelType w:val="hybridMultilevel"/>
+    <w:tmpl w:val="A3C65968"/>
+    <w:lvl w:ilvl="0" w:tplc="0409000B">
+      <w:start w:val="12"/>
+      <w:numFmt w:val="bullet"/>
+      <w:lvlText w:val=""/>
+      <w:lvlJc w:val="left"/>
+      <w:pPr>
+        <w:ind w:left="720" w:hanging="360"/>
+      </w:pPr>
+      <w:rPr>
+        <w:rFonts w:ascii="Wingdings" w:eastAsia="Times New Roman" w:hAnsi="Wingdings" w:cs="Times New Roman" w:hint="default"/>
+      </w:rPr>
+    </w:lvl>
+    <w:lvl w:ilvl="1" w:tplc="04090003" w:tentative="1">
+      <w:start w:val="1"/>
+      <w:numFmt w:val="bullet"/>
+      <w:lvlText w:val="o"/>
+      <w:lvlJc w:val="left"/>
+      <w:pPr>
+        <w:ind w:left="1440" w:hanging="360"/>
+      </w:pPr>
+      <w:rPr>
+        <w:rFonts w:ascii="Courier New" w:hAnsi="Courier New" w:cs="Courier New" w:hint="default"/>
+      </w:rPr>
+    </w:lvl>
+    <w:lvl w:ilvl="2" w:tplc="04090005" w:tentative="1">
+      <w:start w:val="1"/>
+      <w:numFmt w:val="bullet"/>
+      <w:lvlText w:val=""/>
+      <w:lvlJc w:val="left"/>
+      <w:pPr>
+        <w:ind w:left="2160" w:hanging="360"/>
+      </w:pPr>
+      <w:rPr>
+        <w:rFonts w:ascii="Wingdings" w:hAnsi="Wingdings" w:hint="default"/>
+      </w:rPr>
+    </w:lvl>
+    <w:lvl w:ilvl="3" w:tplc="04090001" w:tentative="1">
+      <w:start w:val="1"/>
+      <w:numFmt w:val="bullet"/>
+      <w:lvlText w:val=""/>
+      <w:lvlJc w:val="left"/>
+      <w:pPr>
+        <w:ind w:left="2880" w:hanging="360"/>
+      </w:pPr>
+      <w:rPr>
+        <w:rFonts w:ascii="Symbol" w:hAnsi="Symbol" w:hint="default"/>
+      </w:rPr>
+    </w:lvl>
+    <w:lvl w:ilvl="4" w:tplc="04090003" w:tentative="1">
+      <w:start w:val="1"/>
+      <w:numFmt w:val="bullet"/>
+      <w:lvlText w:val="o"/>
+      <w:lvlJc w:val="left"/>
+      <w:pPr>
+        <w:ind w:left="3600" w:hanging="360"/>
+      </w:pPr>
+      <w:rPr>
+        <w:rFonts w:ascii="Courier New" w:hAnsi="Courier New" w:cs="Courier New" w:hint="default"/>
+      </w:rPr>
+    </w:lvl>
+    <w:lvl w:ilvl="5" w:tplc="04090005" w:tentative="1">
+      <w:start w:val="1"/>
+      <w:numFmt w:val="bullet"/>
+      <w:lvlText w:val=""/>
+      <w:lvlJc w:val="left"/>
+      <w:pPr>
+        <w:ind w:left="4320" w:hanging="360"/>
+      </w:pPr>
+      <w:rPr>
+        <w:rFonts w:ascii="Wingdings" w:hAnsi="Wingdings" w:hint="default"/>
+      </w:rPr>
+    </w:lvl>
+    <w:lvl w:ilvl="6" w:tplc="04090001" w:tentative="1">
+      <w:start w:val="1"/>
+      <w:numFmt w:val="bullet"/>
+      <w:lvlText w:val=""/>
+      <w:lvlJc w:val="left"/>
+      <w:pPr>
+        <w:ind w:left="5040" w:hanging="360"/>
+      </w:pPr>
+      <w:rPr>
+        <w:rFonts w:ascii="Symbol" w:hAnsi="Symbol" w:hint="default"/>
+      </w:rPr>
+    </w:lvl>
+    <w:lvl w:ilvl="7" w:tplc="04090003" w:tentative="1">
+      <w:start w:val="1"/>
+      <w:numFmt w:val="bullet"/>
+      <w:lvlText w:val="o"/>
+      <w:lvlJc w:val="left"/>
+      <w:pPr>
+        <w:ind w:left="5760" w:hanging="360"/>
+      </w:pPr>
+      <w:rPr>
+        <w:rFonts w:ascii="Courier New" w:hAnsi="Courier New" w:cs="Courier New" w:hint="default"/>
+      </w:rPr>
+    </w:lvl>
+    <w:lvl w:ilvl="8" w:tplc="04090005" w:tentative="1">
+      <w:start w:val="1"/>
+      <w:numFmt w:val="bullet"/>
+      <w:lvlText w:val=""/>
+      <w:lvlJc w:val="left"/>
+      <w:pPr>
+        <w:ind w:left="6480" w:hanging="360"/>
+      </w:pPr>
+      <w:rPr>
+        <w:rFonts w:ascii="Wingdings" w:hAnsi="Wingdings" w:hint="default"/>
+      </w:rPr>
+    </w:lvl>
+  </w:abstractNum>
+  <w:abstractNum w:abstractNumId="4" w15:restartNumberingAfterBreak="0">
+    <w:nsid w:val="7E607D16"/>
+    <w:multiLevelType w:val="hybridMultilevel"/>
+    <w:tmpl w:val="73109148"/>
+    <w:lvl w:ilvl="0" w:tplc="0409000B">
+      <w:start w:val="12"/>
+      <w:numFmt w:val="bullet"/>
+      <w:lvlText w:val=""/>
+      <w:lvlJc w:val="left"/>
+      <w:pPr>
+        <w:ind w:left="720" w:hanging="360"/>
+      </w:pPr>
+      <w:rPr>
+        <w:rFonts w:ascii="Wingdings" w:eastAsia="Times New Roman" w:hAnsi="Wingdings" w:cs="Times New Roman" w:hint="default"/>
+      </w:rPr>
+    </w:lvl>
+    <w:lvl w:ilvl="1" w:tplc="04090003" w:tentative="1">
+      <w:start w:val="1"/>
+      <w:numFmt w:val="bullet"/>
+      <w:lvlText w:val="o"/>
+      <w:lvlJc w:val="left"/>
+      <w:pPr>
+        <w:ind w:left="1440" w:hanging="360"/>
+      </w:pPr>
+      <w:rPr>
+        <w:rFonts w:ascii="Courier New" w:hAnsi="Courier New" w:cs="Courier New" w:hint="default"/>
+      </w:rPr>
+    </w:lvl>
+    <w:lvl w:ilvl="2" w:tplc="04090005" w:tentative="1">
+      <w:start w:val="1"/>
+      <w:numFmt w:val="bullet"/>
+      <w:lvlText w:val=""/>
+      <w:lvlJc w:val="left"/>
+      <w:pPr>
+        <w:ind w:left="2160" w:hanging="360"/>
+      </w:pPr>
+      <w:rPr>
+        <w:rFonts w:ascii="Wingdings" w:hAnsi="Wingdings" w:hint="default"/>
+      </w:rPr>
+    </w:lvl>
+    <w:lvl w:ilvl="3" w:tplc="04090001" w:tentative="1">
+      <w:start w:val="1"/>
+      <w:numFmt w:val="bullet"/>
+      <w:lvlText w:val=""/>
+      <w:lvlJc w:val="left"/>
+      <w:pPr>
+        <w:ind w:left="2880" w:hanging="360"/>
+      </w:pPr>
+      <w:rPr>
+        <w:rFonts w:ascii="Symbol" w:hAnsi="Symbol" w:hint="default"/>
+      </w:rPr>
+    </w:lvl>
+    <w:lvl w:ilvl="4" w:tplc="04090003" w:tentative="1">
+      <w:start w:val="1"/>
+      <w:numFmt w:val="bullet"/>
+      <w:lvlText w:val="o"/>
+      <w:lvlJc w:val="left"/>
+      <w:pPr>
+        <w:ind w:left="3600" w:hanging="360"/>
+      </w:pPr>
+      <w:rPr>
+        <w:rFonts w:ascii="Courier New" w:hAnsi="Courier New" w:cs="Courier New" w:hint="default"/>
+      </w:rPr>
+    </w:lvl>
+    <w:lvl w:ilvl="5" w:tplc="04090005" w:tentative="1">
+      <w:start w:val="1"/>
+      <w:numFmt w:val="bullet"/>
+      <w:lvlText w:val=""/>
+      <w:lvlJc w:val="left"/>
+      <w:pPr>
+        <w:ind w:left="4320" w:hanging="360"/>
+      </w:pPr>
+      <w:rPr>
+        <w:rFonts w:ascii="Wingdings" w:hAnsi="Wingdings" w:hint="default"/>
+      </w:rPr>
+    </w:lvl>
+    <w:lvl w:ilvl="6" w:tplc="04090001" w:tentative="1">
+      <w:start w:val="1"/>
+      <w:numFmt w:val="bullet"/>
+      <w:lvlText w:val=""/>
+      <w:lvlJc w:val="left"/>
+      <w:pPr>
+        <w:ind w:left="5040" w:hanging="360"/>
+      </w:pPr>
+      <w:rPr>
+        <w:rFonts w:ascii="Symbol" w:hAnsi="Symbol" w:hint="default"/>
+      </w:rPr>
+    </w:lvl>
+    <w:lvl w:ilvl="7" w:tplc="04090003" w:tentative="1">
+      <w:start w:val="1"/>
+      <w:numFmt w:val="bullet"/>
+      <w:lvlText w:val="o"/>
+      <w:lvlJc w:val="left"/>
+      <w:pPr>
+        <w:ind w:left="5760" w:hanging="360"/>
+      </w:pPr>
+      <w:rPr>
+        <w:rFonts w:ascii="Courier New" w:hAnsi="Courier New" w:cs="Courier New" w:hint="default"/>
+      </w:rPr>
+    </w:lvl>
+    <w:lvl w:ilvl="8" w:tplc="04090005" w:tentative="1">
+      <w:start w:val="1"/>
+      <w:numFmt w:val="bullet"/>
+      <w:lvlText w:val=""/>
+      <w:lvlJc w:val="left"/>
+      <w:pPr>
+        <w:ind w:left="6480" w:hanging="360"/>
+      </w:pPr>
+      <w:rPr>
+        <w:rFonts w:ascii="Wingdings" w:hAnsi="Wingdings" w:hint="default"/>
+      </w:rPr>
+    </w:lvl>
+  </w:abstractNum>
+  <w:num w:numId="1">
+    <w:abstractNumId w:val="1"/>
+  </w:num>
+  <w:num w:numId="2">
+    <w:abstractNumId w:val="0"/>
+  </w:num>
+  <w:num w:numId="3">
+    <w:abstractNumId w:val="3"/>
+  </w:num>
+  <w:num w:numId="4">
+    <w:abstractNumId w:val="4"/>
+  </w:num>
+  <w:num w:numId="5">
+    <w:abstractNumId w:val="2"/>
+  </w:num>
+</w:numbering>
 </file>
 
 <file path=word/styles.xml><?xml version="1.0" encoding="utf-8"?>
@@ -1678,6 +2621,17 @@
       </w:tblBorders>
     </w:tblPr>
   </w:style>
+  <w:style w:type="paragraph" w:styleId="ListParagraph">
+    <w:name w:val="List Paragraph"/>
+    <w:basedOn w:val="Normal"/>
+    <w:uiPriority w:val="34"/>
+    <w:qFormat/>
+    <w:rsid w:val="00DA5954"/>
+    <w:pPr>
+      <w:ind w:left="720"/>
+      <w:contextualSpacing/>
+    </w:pPr>
+  </w:style>
 </w:styles>
 </file>
 

</xml_diff>